<commit_message>
Adding Week 1 HW document
</commit_message>
<xml_diff>
--- a/Lectures/week1/Week1_Homework.docx
+++ b/Lectures/week1/Week1_Homework.docx
@@ -31,14 +31,7 @@
           <w:sz w:val="26"/>
           <w:szCs w:val="26"/>
         </w:rPr>
-        <w:t>This homework will cover terminal commands and git basics. For some of the questions you will be asked to push certain changes and that is what we will be checking for. For other problems, you will be asked to paste the commands/results that you see in you</w:t>
-      </w:r>
-      <w:r>
-        <w:rPr>
-          <w:sz w:val="26"/>
-          <w:szCs w:val="26"/>
-        </w:rPr>
-        <w:t>r terminal.</w:t>
+        <w:t>This homework will cover terminal commands and git basics. For some of the questions you will be asked to push certain changes and that is what we will be checking for. For other problems, you will be asked to paste the commands/results that you see in your terminal.</w:t>
       </w:r>
     </w:p>
     <w:p>
@@ -116,10 +109,7 @@
       </w:r>
       <w:proofErr w:type="gramEnd"/>
       <w:r>
-        <w:t>I YOUR NAME ackno</w:t>
-      </w:r>
-      <w:r>
-        <w:t xml:space="preserve">wledge that” to the file using your terminal.(you can do both file creation and adding text to the file at one go). </w:t>
+        <w:t xml:space="preserve">I YOUR NAME acknowledge that” to the file using your terminal.(you can do both file creation and adding text to the file at one go). </w:t>
       </w:r>
     </w:p>
     <w:p>
@@ -159,10 +149,7 @@
         </w:numPr>
       </w:pPr>
       <w:r>
-        <w:t>View t</w:t>
-      </w:r>
-      <w:r>
-        <w:t xml:space="preserve">he contents of the file in your terminal. </w:t>
+        <w:t xml:space="preserve">View the contents of the file in your terminal. </w:t>
       </w:r>
       <w:r>
         <w:rPr>
@@ -235,10 +222,7 @@
       </w:r>
       <w:proofErr w:type="gramEnd"/>
       <w:r>
-        <w:t xml:space="preserve"> newly created text file 2) Week1_homework.doc with the screenshot) after </w:t>
-      </w:r>
-      <w:r>
-        <w:t>staging with a commit message “Added acknowledgement file” &amp; “Completed step 5 in homework”</w:t>
+        <w:t xml:space="preserve"> newly created text file 2) Week1_homework.doc with the screenshot) after staging with a commit message “Added acknowledgement file” &amp; “Completed step 5 in homework”</w:t>
       </w:r>
     </w:p>
     <w:p>
@@ -310,13 +294,7 @@
         <w:rPr>
           <w:b/>
         </w:rPr>
-        <w:t>week1/ho</w:t>
-      </w:r>
-      <w:r>
-        <w:rPr>
-          <w:b/>
-        </w:rPr>
-        <w:t xml:space="preserve">mework </w:t>
+        <w:t xml:space="preserve">week1/homework </w:t>
       </w:r>
       <w:r>
         <w:t xml:space="preserve">directory. Add the following text </w:t>
@@ -344,10 +322,7 @@
         </w:numPr>
       </w:pPr>
       <w:r>
-        <w:t>Commit your work after staging with a message “Appending text to a</w:t>
-      </w:r>
-      <w:r>
-        <w:t>cknowledgement file from homework branch”.</w:t>
+        <w:t>Commit your work after staging with a message “Appending text to acknowledgement file from homework branch”.</w:t>
       </w:r>
     </w:p>
     <w:p>
@@ -401,10 +376,7 @@
       </w:r>
       <w:proofErr w:type="gramEnd"/>
       <w:r>
-        <w:t xml:space="preserve"> resolve the merge conflicts. The final version of your file should have the following t</w:t>
-      </w:r>
-      <w:r>
-        <w:t>ext</w:t>
+        <w:t xml:space="preserve"> resolve the merge conflicts. The final version of your file should have the following text</w:t>
       </w:r>
       <w:proofErr w:type="gramStart"/>
       <w:r>
@@ -420,6 +392,83 @@
         </w:rPr>
         <w:t>Why did we see merge conflicts? Answer below.</w:t>
       </w:r>
+    </w:p>
+    <w:p>
+      <w:pPr>
+        <w:ind w:left="1440"/>
+        <w:rPr>
+          <w:shd w:val="clear" w:color="auto" w:fill="FFE599"/>
+        </w:rPr>
+      </w:pPr>
+    </w:p>
+    <w:p>
+      <w:pPr>
+        <w:ind w:left="1440"/>
+        <w:rPr>
+          <w:shd w:val="clear" w:color="auto" w:fill="FFE599"/>
+        </w:rPr>
+      </w:pPr>
+      <w:r>
+        <w:rPr>
+          <w:shd w:val="clear" w:color="auto" w:fill="FFE599"/>
+        </w:rPr>
+        <w:t>W</w:t>
+      </w:r>
+      <w:r>
+        <w:rPr>
+          <w:shd w:val="clear" w:color="auto" w:fill="FFE599"/>
+        </w:rPr>
+        <w:t xml:space="preserve">e see merge conflicts because the acknowledgement_lastname.txt file </w:t>
+      </w:r>
+      <w:r>
+        <w:rPr>
+          <w:shd w:val="clear" w:color="auto" w:fill="FFE599"/>
+        </w:rPr>
+        <w:t xml:space="preserve">on the </w:t>
+      </w:r>
+      <w:proofErr w:type="spellStart"/>
+      <w:r>
+        <w:rPr>
+          <w:shd w:val="clear" w:color="auto" w:fill="FFE599"/>
+        </w:rPr>
+        <w:t>homework_branch</w:t>
+      </w:r>
+      <w:proofErr w:type="spellEnd"/>
+      <w:r>
+        <w:rPr>
+          <w:shd w:val="clear" w:color="auto" w:fill="FFE599"/>
+        </w:rPr>
+        <w:t xml:space="preserve"> has more text on the same line as the </w:t>
+      </w:r>
+      <w:r>
+        <w:rPr>
+          <w:shd w:val="clear" w:color="auto" w:fill="FFE599"/>
+        </w:rPr>
+        <w:t>acknowledgement_lastname.txt</w:t>
+      </w:r>
+      <w:r>
+        <w:rPr>
+          <w:shd w:val="clear" w:color="auto" w:fill="FFE599"/>
+        </w:rPr>
+        <w:t xml:space="preserve"> file on the first branch and so when merging, the system is unsure which version of the text</w:t>
+      </w:r>
+      <w:r>
+        <w:rPr>
+          <w:shd w:val="clear" w:color="auto" w:fill="FFE599"/>
+        </w:rPr>
+        <w:t xml:space="preserve"> on that line</w:t>
+      </w:r>
+      <w:r>
+        <w:rPr>
+          <w:shd w:val="clear" w:color="auto" w:fill="FFE599"/>
+        </w:rPr>
+        <w:t xml:space="preserve"> to keep.  </w:t>
+      </w:r>
+    </w:p>
+    <w:p>
+      <w:pPr>
+        <w:ind w:left="1440"/>
+      </w:pPr>
     </w:p>
     <w:p/>
     <w:p>
@@ -444,13 +493,20 @@
         <w:rPr>
           <w:shd w:val="clear" w:color="auto" w:fill="FFE599"/>
         </w:rPr>
-        <w:t>What is your remote name? Answer bel</w:t>
-      </w:r>
-      <w:r>
-        <w:rPr>
-          <w:shd w:val="clear" w:color="auto" w:fill="FFE599"/>
-        </w:rPr>
-        <w:t>ow.</w:t>
+        <w:t>What is your remote name? Answer below.</w:t>
+      </w:r>
+    </w:p>
+    <w:p>
+      <w:pPr>
+        <w:pStyle w:val="ListParagraph"/>
+      </w:pPr>
+    </w:p>
+    <w:p>
+      <w:pPr>
+        <w:ind w:left="1440"/>
+      </w:pPr>
+      <w:r>
+        <w:t xml:space="preserve">origin </w:t>
       </w:r>
     </w:p>
     <w:p/>
@@ -469,6 +525,19 @@
           <w:shd w:val="clear" w:color="auto" w:fill="FFF2CC"/>
         </w:rPr>
         <w:t>Paste the command you ran below.</w:t>
+      </w:r>
+    </w:p>
+    <w:p>
+      <w:pPr>
+        <w:ind w:left="720" w:firstLine="720"/>
+      </w:pPr>
+    </w:p>
+    <w:p>
+      <w:pPr>
+        <w:ind w:left="720" w:firstLine="720"/>
+      </w:pPr>
+      <w:r>
+        <w:t>cd ~</w:t>
       </w:r>
     </w:p>
     <w:p>
@@ -1291,6 +1360,17 @@
       <w:szCs w:val="30"/>
     </w:rPr>
   </w:style>
+  <w:style w:type="paragraph" w:styleId="ListParagraph">
+    <w:name w:val="List Paragraph"/>
+    <w:basedOn w:val="Normal"/>
+    <w:uiPriority w:val="34"/>
+    <w:qFormat/>
+    <w:rsid w:val="002A7569"/>
+    <w:pPr>
+      <w:ind w:left="720"/>
+      <w:contextualSpacing/>
+    </w:pPr>
+  </w:style>
 </w:styles>
 </file>
 

</xml_diff>